<commit_message>
Front- Back-end angepasst und Hauptdoku TODO erledigt
</commit_message>
<xml_diff>
--- a/Planung/Front_Back_End.docx
+++ b/Planung/Front_Back_End.docx
@@ -51,10 +51,7 @@
         <w:t xml:space="preserve"> kann. </w:t>
       </w:r>
     </w:p>
-    <w:p>
-      <w:bookmarkStart w:id="0" w:name="_GoBack"/>
-      <w:bookmarkEnd w:id="0"/>
-    </w:p>
+    <w:p/>
     <w:p>
       <w:pPr>
         <w:rPr>
@@ -122,7 +119,39 @@
         <w:t>Registrierung</w:t>
       </w:r>
       <w:r>
-        <w:t xml:space="preserve"> einen Pin eingeben um fortzufahren, diese Pin kann nur von einem Admin erstellt werden. Hat der Benutzer einen gültigen Pin, dann kann er sich registrieren, in dem er Benutzername1 und Password eingibt. </w:t>
+        <w:t xml:space="preserve"> einen </w:t>
+      </w:r>
+      <w:r>
+        <w:t>Token</w:t>
+      </w:r>
+      <w:r>
+        <w:t xml:space="preserve"> eingeben um fortzufahren,</w:t>
+      </w:r>
+      <w:r>
+        <w:t xml:space="preserve"> </w:t>
+      </w:r>
+      <w:proofErr w:type="gramStart"/>
+      <w:r>
+        <w:t>ein</w:t>
+      </w:r>
+      <w:r>
+        <w:t xml:space="preserve"> </w:t>
+      </w:r>
+      <w:r>
+        <w:t>Token</w:t>
+      </w:r>
+      <w:r>
+        <w:t xml:space="preserve"> kann nur von einem Admin erstellt werden</w:t>
+      </w:r>
+      <w:proofErr w:type="gramEnd"/>
+      <w:r>
+        <w:t xml:space="preserve">. Hat der Benutzer einen gültigen </w:t>
+      </w:r>
+      <w:r>
+        <w:t>Token</w:t>
+      </w:r>
+      <w:r>
+        <w:t xml:space="preserve">, dann kann er sich registrieren, in dem er Benutzername1 und Password eingibt. </w:t>
       </w:r>
     </w:p>
     <w:p>
@@ -233,7 +262,27 @@
     <w:p>
       <w:r>
         <w:lastRenderedPageBreak/>
-        <w:t>In den Fortschritt sieht der Benutzer seinen Aktuellen Level und alle Aufgaben</w:t>
+        <w:t>In den Fortschritt sieht der Benutzer seinen Aktuellen Level</w:t>
+      </w:r>
+      <w:r>
+        <w:t xml:space="preserve"> </w:t>
+      </w:r>
+      <w:commentRangeStart w:id="0"/>
+      <w:r>
+        <w:t>siehe Regelsatz 1</w:t>
+      </w:r>
+      <w:r>
+        <w:t xml:space="preserve"> </w:t>
+      </w:r>
+      <w:commentRangeEnd w:id="0"/>
+      <w:r>
+        <w:rPr>
+          <w:rStyle w:val="Kommentarzeichen"/>
+        </w:rPr>
+        <w:commentReference w:id="0"/>
+      </w:r>
+      <w:r>
+        <w:t>und alle Aufgaben</w:t>
       </w:r>
       <w:r>
         <w:t>t</w:t>
@@ -288,7 +337,7 @@
                     </pic:cNvPicPr>
                   </pic:nvPicPr>
                   <pic:blipFill>
-                    <a:blip r:embed="rId8" cstate="print">
+                    <a:blip r:embed="rId11" cstate="print">
                       <a:extLst>
                         <a:ext uri="{28A0092B-C50C-407E-A947-70E740481C1C}">
                           <a14:useLocalDpi xmlns:a14="http://schemas.microsoft.com/office/drawing/2010/main" val="0"/>
@@ -359,7 +408,7 @@
                     </pic:cNvPicPr>
                   </pic:nvPicPr>
                   <pic:blipFill>
-                    <a:blip r:embed="rId9" cstate="print">
+                    <a:blip r:embed="rId12" cstate="print">
                       <a:extLst>
                         <a:ext uri="{28A0092B-C50C-407E-A947-70E740481C1C}">
                           <a14:useLocalDpi xmlns:a14="http://schemas.microsoft.com/office/drawing/2010/main" val="0"/>
@@ -418,7 +467,7 @@
                     </pic:cNvPicPr>
                   </pic:nvPicPr>
                   <pic:blipFill>
-                    <a:blip r:embed="rId10" cstate="print">
+                    <a:blip r:embed="rId13" cstate="print">
                       <a:extLst>
                         <a:ext uri="{28A0092B-C50C-407E-A947-70E740481C1C}">
                           <a14:useLocalDpi xmlns:a14="http://schemas.microsoft.com/office/drawing/2010/main" val="0"/>
@@ -477,7 +526,7 @@
                     </pic:cNvPicPr>
                   </pic:nvPicPr>
                   <pic:blipFill>
-                    <a:blip r:embed="rId11" cstate="print">
+                    <a:blip r:embed="rId14" cstate="print">
                       <a:extLst>
                         <a:ext uri="{28A0092B-C50C-407E-A947-70E740481C1C}">
                           <a14:useLocalDpi xmlns:a14="http://schemas.microsoft.com/office/drawing/2010/main" val="0"/>
@@ -533,7 +582,7 @@
                     </pic:cNvPicPr>
                   </pic:nvPicPr>
                   <pic:blipFill>
-                    <a:blip r:embed="rId12" cstate="print">
+                    <a:blip r:embed="rId15" cstate="print">
                       <a:extLst>
                         <a:ext uri="{28A0092B-C50C-407E-A947-70E740481C1C}">
                           <a14:useLocalDpi xmlns:a14="http://schemas.microsoft.com/office/drawing/2010/main" val="0"/>
@@ -610,19 +659,19 @@
     </w:p>
     <w:p>
       <w:r>
-        <w:t xml:space="preserve">In User-Frontend wird beschreiben wie ein </w:t>
-      </w:r>
-      <w:r>
-        <w:t>Dozent</w:t>
-      </w:r>
-      <w:r>
-        <w:t xml:space="preserve"> sich Einloggen oder Registrieren kann. Des Weiteren wird Beschrieben über welche Funktionen </w:t>
-      </w:r>
-      <w:r>
-        <w:t>Dozent</w:t>
-      </w:r>
-      <w:r>
-        <w:t xml:space="preserve"> auf der Frontend Seite Navigieren kann. </w:t>
+        <w:t xml:space="preserve">In </w:t>
+      </w:r>
+      <w:r>
+        <w:t>Admin</w:t>
+      </w:r>
+      <w:r>
+        <w:t>-</w:t>
+      </w:r>
+      <w:r>
+        <w:t>Backend</w:t>
+      </w:r>
+      <w:r>
+        <w:t xml:space="preserve"> wird beschreiben wie ein Dozent sich Einloggen oder Registrieren kann. Des Weiteren wird Beschrieben über welche Funktionen Dozent auf der Frontend Seite Navigieren kann. </w:t>
       </w:r>
     </w:p>
     <w:p/>
@@ -641,19 +690,7 @@
     </w:p>
     <w:p>
       <w:r>
-        <w:t xml:space="preserve">Wenn ein </w:t>
-      </w:r>
-      <w:r>
-        <w:t>Dozent</w:t>
-      </w:r>
-      <w:r>
-        <w:t xml:space="preserve"> bereits ein Account hat, kann er mit seinem Benutzernamen1 und Password sich</w:t>
-      </w:r>
-      <w:r>
-        <w:t xml:space="preserve"> </w:t>
-      </w:r>
-      <w:r>
-        <w:t>einloggen.</w:t>
+        <w:t>Wenn ein Dozent bereits ein Account hat, kann er mit seinem Benutzernamen1 und Password sich einloggen.</w:t>
       </w:r>
     </w:p>
     <w:p/>
@@ -708,12 +745,86 @@
         <w:rPr>
           <w:b/>
         </w:rPr>
-        <w:t>Frontend-Seite??</w:t>
-      </w:r>
-    </w:p>
-    <w:p>
-      <w:r>
-        <w:t>Nachdem ein Dozent eingeloggt ist kann er eine Session erstellen. Dafür muss er einen Namen vergeben, Themen auswählen und Anzahl der Aufgaben eingeben. Nachdem eine Session erstellt wurde, wird diese durch einen Pin gekennzeichnet. Mit diesem Pin können sich Benutzer in dieser Session einschreiben. Der Dozent kann auch zwischen bereits erstellten Sessions wechseln.</w:t>
+        <w:t>Admin-</w:t>
+      </w:r>
+      <w:r>
+        <w:rPr>
+          <w:b/>
+        </w:rPr>
+        <w:t>Frontend-Seite</w:t>
+      </w:r>
+    </w:p>
+    <w:p>
+      <w:r>
+        <w:t xml:space="preserve">Nachdem ein Dozent eingeloggt ist kann er </w:t>
+      </w:r>
+      <w:commentRangeStart w:id="1"/>
+      <w:r>
+        <w:t>eine Session erstellen</w:t>
+      </w:r>
+      <w:commentRangeEnd w:id="1"/>
+      <w:r>
+        <w:rPr>
+          <w:rStyle w:val="Kommentarzeichen"/>
+        </w:rPr>
+        <w:commentReference w:id="1"/>
+      </w:r>
+      <w:r>
+        <w:t>. Dafür muss er einen Namen vergeben, Themen auswählen und Anzahl der Aufgaben eingeben.</w:t>
+      </w:r>
+      <w:r>
+        <w:t xml:space="preserve"> Aufgaben werden durch einen Aufgabengenerator generiert </w:t>
+      </w:r>
+      <w:commentRangeStart w:id="2"/>
+      <w:r>
+        <w:t>siehe Aufgabengenerator</w:t>
+      </w:r>
+      <w:commentRangeEnd w:id="2"/>
+      <w:r>
+        <w:rPr>
+          <w:rStyle w:val="Kommentarzeichen"/>
+        </w:rPr>
+        <w:commentReference w:id="2"/>
+      </w:r>
+      <w:r>
+        <w:t>.</w:t>
+      </w:r>
+      <w:r>
+        <w:t xml:space="preserve"> Nachdem eine Session erstellt wurde, </w:t>
+      </w:r>
+      <w:proofErr w:type="gramStart"/>
+      <w:r>
+        <w:t xml:space="preserve">wird diese durch einen </w:t>
+      </w:r>
+      <w:r>
+        <w:t>Token</w:t>
+      </w:r>
+      <w:r>
+        <w:t xml:space="preserve"> gekennzeichnet</w:t>
+      </w:r>
+      <w:proofErr w:type="gramEnd"/>
+      <w:r>
+        <w:t xml:space="preserve">. Mit diesem </w:t>
+      </w:r>
+      <w:r>
+        <w:t>Token</w:t>
+      </w:r>
+      <w:r>
+        <w:t xml:space="preserve"> können sich Benutzer in dieser Session einschreiben.</w:t>
+      </w:r>
+      <w:r>
+        <w:t xml:space="preserve"> Der Zugang zur </w:t>
+      </w:r>
+      <w:proofErr w:type="gramStart"/>
+      <w:r>
+        <w:t>einer Session kann von dem Admin ausgeschaltet werden</w:t>
+      </w:r>
+      <w:proofErr w:type="gramEnd"/>
+      <w:r>
+        <w:t>.</w:t>
+      </w:r>
+      <w:r>
+        <w:t xml:space="preserve"> Der Dozent kann auch zwischen bereits erstellten Sessions wechseln.</w:t>
       </w:r>
     </w:p>
     <w:p>
@@ -761,7 +872,7 @@
                     </pic:cNvPicPr>
                   </pic:nvPicPr>
                   <pic:blipFill>
-                    <a:blip r:embed="rId13" cstate="print">
+                    <a:blip r:embed="rId16" cstate="print">
                       <a:extLst>
                         <a:ext uri="{28A0092B-C50C-407E-A947-70E740481C1C}">
                           <a14:useLocalDpi xmlns:a14="http://schemas.microsoft.com/office/drawing/2010/main" val="0"/>
@@ -798,10 +909,7 @@
     <w:p/>
     <w:p>
       <w:r>
-        <w:t xml:space="preserve">1. </w:t>
-      </w:r>
-      <w:r>
-        <w:t>Benutzername ist nicht das richtige Name des Benutzers</w:t>
+        <w:t>1. Benutzername ist nicht das richtige Name des Benutzers</w:t>
       </w:r>
     </w:p>
     <w:sectPr>
@@ -812,6 +920,122 @@
     </w:sectPr>
   </w:body>
 </w:document>
+</file>
+
+<file path=word/comments.xml><?xml version="1.0" encoding="utf-8"?>
+<w:comments xmlns:wpc="http://schemas.microsoft.com/office/word/2010/wordprocessingCanvas" xmlns:cx="http://schemas.microsoft.com/office/drawing/2014/chartex" xmlns:cx1="http://schemas.microsoft.com/office/drawing/2015/9/8/chartex" xmlns:cx2="http://schemas.microsoft.com/office/drawing/2015/10/21/chartex" xmlns:cx3="http://schemas.microsoft.com/office/drawing/2016/5/9/chartex" xmlns:cx4="http://schemas.microsoft.com/office/drawing/2016/5/10/chartex" xmlns:cx5="http://schemas.microsoft.com/office/drawing/2016/5/11/chartex" xmlns:cx6="http://schemas.microsoft.com/office/drawing/2016/5/12/chartex" xmlns:cx7="http://schemas.microsoft.com/office/drawing/2016/5/13/chartex" xmlns:cx8="http://schemas.microsoft.com/office/drawing/2016/5/14/chartex" xmlns:mc="http://schemas.openxmlformats.org/markup-compatibility/2006" xmlns:aink="http://schemas.microsoft.com/office/drawing/2016/ink" xmlns:am3d="http://schemas.microsoft.com/office/drawing/2017/model3d" xmlns:o="urn:schemas-microsoft-com:office:office" xmlns:r="http://schemas.openxmlformats.org/officeDocument/2006/relationships" xmlns:m="http://schemas.openxmlformats.org/officeDocument/2006/math" xmlns:v="urn:schemas-microsoft-com:vml" xmlns:wp14="http://schemas.microsoft.com/office/word/2010/wordprocessingDrawing" xmlns:wp="http://schemas.openxmlformats.org/drawingml/2006/wordprocessingDrawing" xmlns:w10="urn:schemas-microsoft-com:office:word" xmlns:w="http://schemas.openxmlformats.org/wordprocessingml/2006/main" xmlns:w14="http://schemas.microsoft.com/office/word/2010/wordml" xmlns:w15="http://schemas.microsoft.com/office/word/2012/wordml" xmlns:w16cid="http://schemas.microsoft.com/office/word/2016/wordml/cid" xmlns:w16se="http://schemas.microsoft.com/office/word/2015/wordml/symex" xmlns:wpg="http://schemas.microsoft.com/office/word/2010/wordprocessingGroup" xmlns:wpi="http://schemas.microsoft.com/office/word/2010/wordprocessingInk" xmlns:wne="http://schemas.microsoft.com/office/word/2006/wordml" xmlns:wps="http://schemas.microsoft.com/office/word/2010/wordprocessingShape" mc:Ignorable="w14 w15 w16se w16cid wp14">
+  <w:comment w:id="0" w:author="Dzianis Brysiuk" w:date="2018-05-30T06:36:00Z" w:initials="DB">
+    <w:p>
+      <w:pPr>
+        <w:pStyle w:val="Kommentartext"/>
+      </w:pPr>
+      <w:r>
+        <w:rPr>
+          <w:rStyle w:val="Kommentarzeichen"/>
+        </w:rPr>
+        <w:annotationRef/>
+      </w:r>
+      <w:r>
+        <w:t xml:space="preserve">@Noah </w:t>
+      </w:r>
+    </w:p>
+    <w:p>
+      <w:pPr>
+        <w:pStyle w:val="Kommentartext"/>
+      </w:pPr>
+      <w:r>
+        <w:t xml:space="preserve">Sobald in </w:t>
+      </w:r>
+      <w:proofErr w:type="spellStart"/>
+      <w:r>
+        <w:t>Hauptdoku</w:t>
+      </w:r>
+      <w:proofErr w:type="spellEnd"/>
+      <w:r>
+        <w:t xml:space="preserve"> eingefügt wird richtigen Verweis erstellen</w:t>
+      </w:r>
+    </w:p>
+  </w:comment>
+  <w:comment w:id="1" w:author="Dzianis Brysiuk" w:date="2018-05-30T06:34:00Z" w:initials="DB">
+    <w:p>
+      <w:pPr>
+        <w:pStyle w:val="Kommentartext"/>
+      </w:pPr>
+      <w:r>
+        <w:rPr>
+          <w:rStyle w:val="Kommentarzeichen"/>
+        </w:rPr>
+        <w:annotationRef/>
+      </w:r>
+      <w:r>
+        <w:t xml:space="preserve">@Noah </w:t>
+      </w:r>
+    </w:p>
+    <w:p>
+      <w:pPr>
+        <w:pStyle w:val="Kommentartext"/>
+      </w:pPr>
+      <w:proofErr w:type="gramStart"/>
+      <w:r>
+        <w:t>Muss beschrieben werden</w:t>
+      </w:r>
+      <w:proofErr w:type="gramEnd"/>
+      <w:r>
+        <w:t xml:space="preserve"> was eine Session ist?</w:t>
+      </w:r>
+    </w:p>
+  </w:comment>
+  <w:comment w:id="2" w:author="Dzianis Brysiuk" w:date="2018-05-30T06:36:00Z" w:initials="DB">
+    <w:p>
+      <w:pPr>
+        <w:pStyle w:val="Kommentartext"/>
+      </w:pPr>
+      <w:r>
+        <w:rPr>
+          <w:rStyle w:val="Kommentarzeichen"/>
+        </w:rPr>
+        <w:annotationRef/>
+      </w:r>
+      <w:r>
+        <w:t xml:space="preserve">@Noah </w:t>
+      </w:r>
+    </w:p>
+    <w:p>
+      <w:pPr>
+        <w:pStyle w:val="Kommentartext"/>
+      </w:pPr>
+      <w:bookmarkStart w:id="3" w:name="_GoBack"/>
+      <w:bookmarkEnd w:id="3"/>
+      <w:r>
+        <w:t xml:space="preserve">Sobald in </w:t>
+      </w:r>
+      <w:proofErr w:type="spellStart"/>
+      <w:r>
+        <w:t>Hauptdoku</w:t>
+      </w:r>
+      <w:proofErr w:type="spellEnd"/>
+      <w:r>
+        <w:t xml:space="preserve"> eingefügt wird richtigen Verweis erstellen</w:t>
+      </w:r>
+    </w:p>
+  </w:comment>
+</w:comments>
+</file>
+
+<file path=word/commentsExtended.xml><?xml version="1.0" encoding="utf-8"?>
+<w15:commentsEx xmlns:wpc="http://schemas.microsoft.com/office/word/2010/wordprocessingCanvas" xmlns:cx="http://schemas.microsoft.com/office/drawing/2014/chartex" xmlns:cx1="http://schemas.microsoft.com/office/drawing/2015/9/8/chartex" xmlns:cx2="http://schemas.microsoft.com/office/drawing/2015/10/21/chartex" xmlns:cx3="http://schemas.microsoft.com/office/drawing/2016/5/9/chartex" xmlns:cx4="http://schemas.microsoft.com/office/drawing/2016/5/10/chartex" xmlns:cx5="http://schemas.microsoft.com/office/drawing/2016/5/11/chartex" xmlns:cx6="http://schemas.microsoft.com/office/drawing/2016/5/12/chartex" xmlns:cx7="http://schemas.microsoft.com/office/drawing/2016/5/13/chartex" xmlns:cx8="http://schemas.microsoft.com/office/drawing/2016/5/14/chartex" xmlns:mc="http://schemas.openxmlformats.org/markup-compatibility/2006" xmlns:aink="http://schemas.microsoft.com/office/drawing/2016/ink" xmlns:am3d="http://schemas.microsoft.com/office/drawing/2017/model3d" xmlns:o="urn:schemas-microsoft-com:office:office" xmlns:r="http://schemas.openxmlformats.org/officeDocument/2006/relationships" xmlns:m="http://schemas.openxmlformats.org/officeDocument/2006/math" xmlns:v="urn:schemas-microsoft-com:vml" xmlns:wp14="http://schemas.microsoft.com/office/word/2010/wordprocessingDrawing" xmlns:wp="http://schemas.openxmlformats.org/drawingml/2006/wordprocessingDrawing" xmlns:w10="urn:schemas-microsoft-com:office:word" xmlns:w="http://schemas.openxmlformats.org/wordprocessingml/2006/main" xmlns:w14="http://schemas.microsoft.com/office/word/2010/wordml" xmlns:w15="http://schemas.microsoft.com/office/word/2012/wordml" xmlns:w16cid="http://schemas.microsoft.com/office/word/2016/wordml/cid" xmlns:w16se="http://schemas.microsoft.com/office/word/2015/wordml/symex" xmlns:wpg="http://schemas.microsoft.com/office/word/2010/wordprocessingGroup" xmlns:wpi="http://schemas.microsoft.com/office/word/2010/wordprocessingInk" xmlns:wne="http://schemas.microsoft.com/office/word/2006/wordml" xmlns:wps="http://schemas.microsoft.com/office/word/2010/wordprocessingShape" mc:Ignorable="w14 w15 w16se w16cid wp14">
+  <w15:commentEx w15:paraId="30033308" w15:done="0"/>
+  <w15:commentEx w15:paraId="5696117E" w15:done="0"/>
+  <w15:commentEx w15:paraId="25C00E73" w15:done="0"/>
+</w15:commentsEx>
+</file>
+
+<file path=word/commentsIds.xml><?xml version="1.0" encoding="utf-8"?>
+<w16cid:commentsIds xmlns:wpc="http://schemas.microsoft.com/office/word/2010/wordprocessingCanvas" xmlns:cx="http://schemas.microsoft.com/office/drawing/2014/chartex" xmlns:cx1="http://schemas.microsoft.com/office/drawing/2015/9/8/chartex" xmlns:cx2="http://schemas.microsoft.com/office/drawing/2015/10/21/chartex" xmlns:cx3="http://schemas.microsoft.com/office/drawing/2016/5/9/chartex" xmlns:cx4="http://schemas.microsoft.com/office/drawing/2016/5/10/chartex" xmlns:cx5="http://schemas.microsoft.com/office/drawing/2016/5/11/chartex" xmlns:cx6="http://schemas.microsoft.com/office/drawing/2016/5/12/chartex" xmlns:cx7="http://schemas.microsoft.com/office/drawing/2016/5/13/chartex" xmlns:cx8="http://schemas.microsoft.com/office/drawing/2016/5/14/chartex" xmlns:mc="http://schemas.openxmlformats.org/markup-compatibility/2006" xmlns:aink="http://schemas.microsoft.com/office/drawing/2016/ink" xmlns:am3d="http://schemas.microsoft.com/office/drawing/2017/model3d" xmlns:o="urn:schemas-microsoft-com:office:office" xmlns:r="http://schemas.openxmlformats.org/officeDocument/2006/relationships" xmlns:m="http://schemas.openxmlformats.org/officeDocument/2006/math" xmlns:v="urn:schemas-microsoft-com:vml" xmlns:wp14="http://schemas.microsoft.com/office/word/2010/wordprocessingDrawing" xmlns:wp="http://schemas.openxmlformats.org/drawingml/2006/wordprocessingDrawing" xmlns:w10="urn:schemas-microsoft-com:office:word" xmlns:w="http://schemas.openxmlformats.org/wordprocessingml/2006/main" xmlns:w14="http://schemas.microsoft.com/office/word/2010/wordml" xmlns:w15="http://schemas.microsoft.com/office/word/2012/wordml" xmlns:w16cid="http://schemas.microsoft.com/office/word/2016/wordml/cid" xmlns:w16se="http://schemas.microsoft.com/office/word/2015/wordml/symex" xmlns:wpg="http://schemas.microsoft.com/office/word/2010/wordprocessingGroup" xmlns:wpi="http://schemas.microsoft.com/office/word/2010/wordprocessingInk" xmlns:wne="http://schemas.microsoft.com/office/word/2006/wordml" xmlns:wps="http://schemas.microsoft.com/office/word/2010/wordprocessingShape" mc:Ignorable="w14 w15 w16se w16cid wp14">
+  <w16cid:commentId w16cid:paraId="30033308" w16cid:durableId="1EB8C4DF"/>
+  <w16cid:commentId w16cid:paraId="5696117E" w16cid:durableId="1EB8C476"/>
+  <w16cid:commentId w16cid:paraId="25C00E73" w16cid:durableId="1EB8C50B"/>
+</w16cid:commentsIds>
 </file>
 
 <file path=word/endnotes.xml><?xml version="1.0" encoding="utf-8"?>
@@ -983,6 +1207,14 @@
     <w:abstractNumId w:val="0"/>
   </w:num>
 </w:numbering>
+</file>
+
+<file path=word/people.xml><?xml version="1.0" encoding="utf-8"?>
+<w15:people xmlns:wpc="http://schemas.microsoft.com/office/word/2010/wordprocessingCanvas" xmlns:cx="http://schemas.microsoft.com/office/drawing/2014/chartex" xmlns:cx1="http://schemas.microsoft.com/office/drawing/2015/9/8/chartex" xmlns:cx2="http://schemas.microsoft.com/office/drawing/2015/10/21/chartex" xmlns:cx3="http://schemas.microsoft.com/office/drawing/2016/5/9/chartex" xmlns:cx4="http://schemas.microsoft.com/office/drawing/2016/5/10/chartex" xmlns:cx5="http://schemas.microsoft.com/office/drawing/2016/5/11/chartex" xmlns:cx6="http://schemas.microsoft.com/office/drawing/2016/5/12/chartex" xmlns:cx7="http://schemas.microsoft.com/office/drawing/2016/5/13/chartex" xmlns:cx8="http://schemas.microsoft.com/office/drawing/2016/5/14/chartex" xmlns:mc="http://schemas.openxmlformats.org/markup-compatibility/2006" xmlns:aink="http://schemas.microsoft.com/office/drawing/2016/ink" xmlns:am3d="http://schemas.microsoft.com/office/drawing/2017/model3d" xmlns:o="urn:schemas-microsoft-com:office:office" xmlns:r="http://schemas.openxmlformats.org/officeDocument/2006/relationships" xmlns:m="http://schemas.openxmlformats.org/officeDocument/2006/math" xmlns:v="urn:schemas-microsoft-com:vml" xmlns:wp14="http://schemas.microsoft.com/office/word/2010/wordprocessingDrawing" xmlns:wp="http://schemas.openxmlformats.org/drawingml/2006/wordprocessingDrawing" xmlns:w10="urn:schemas-microsoft-com:office:word" xmlns:w="http://schemas.openxmlformats.org/wordprocessingml/2006/main" xmlns:w14="http://schemas.microsoft.com/office/word/2010/wordml" xmlns:w15="http://schemas.microsoft.com/office/word/2012/wordml" xmlns:w16cid="http://schemas.microsoft.com/office/word/2016/wordml/cid" xmlns:w16se="http://schemas.microsoft.com/office/word/2015/wordml/symex" xmlns:wpg="http://schemas.microsoft.com/office/word/2010/wordprocessingGroup" xmlns:wpi="http://schemas.microsoft.com/office/word/2010/wordprocessingInk" xmlns:wne="http://schemas.microsoft.com/office/word/2006/wordml" xmlns:wps="http://schemas.microsoft.com/office/word/2010/wordprocessingShape" mc:Ignorable="w14 w15 w16se w16cid wp14">
+  <w15:person w15:author="Dzianis Brysiuk">
+    <w15:presenceInfo w15:providerId="AD" w15:userId="S-1-5-21-2642871635-4013223849-531560340-1001"/>
+  </w15:person>
+</w15:people>
 </file>
 
 <file path=word/styles.xml><?xml version="1.0" encoding="utf-8"?>
@@ -1465,6 +1697,104 @@
     <w:uiPriority w:val="99"/>
     <w:rsid w:val="003D3AC1"/>
   </w:style>
+  <w:style w:type="character" w:styleId="Kommentarzeichen">
+    <w:name w:val="annotation reference"/>
+    <w:basedOn w:val="Absatz-Standardschriftart"/>
+    <w:uiPriority w:val="99"/>
+    <w:semiHidden/>
+    <w:unhideWhenUsed/>
+    <w:rsid w:val="00B461B6"/>
+    <w:rPr>
+      <w:sz w:val="16"/>
+      <w:szCs w:val="16"/>
+    </w:rPr>
+  </w:style>
+  <w:style w:type="paragraph" w:styleId="Kommentartext">
+    <w:name w:val="annotation text"/>
+    <w:basedOn w:val="Standard"/>
+    <w:link w:val="KommentartextZchn"/>
+    <w:uiPriority w:val="99"/>
+    <w:semiHidden/>
+    <w:unhideWhenUsed/>
+    <w:rsid w:val="00B461B6"/>
+    <w:pPr>
+      <w:spacing w:line="240" w:lineRule="auto"/>
+    </w:pPr>
+    <w:rPr>
+      <w:sz w:val="20"/>
+      <w:szCs w:val="20"/>
+    </w:rPr>
+  </w:style>
+  <w:style w:type="character" w:customStyle="1" w:styleId="KommentartextZchn">
+    <w:name w:val="Kommentartext Zchn"/>
+    <w:basedOn w:val="Absatz-Standardschriftart"/>
+    <w:link w:val="Kommentartext"/>
+    <w:uiPriority w:val="99"/>
+    <w:semiHidden/>
+    <w:rsid w:val="00B461B6"/>
+    <w:rPr>
+      <w:sz w:val="20"/>
+      <w:szCs w:val="20"/>
+    </w:rPr>
+  </w:style>
+  <w:style w:type="paragraph" w:styleId="Kommentarthema">
+    <w:name w:val="annotation subject"/>
+    <w:basedOn w:val="Kommentartext"/>
+    <w:next w:val="Kommentartext"/>
+    <w:link w:val="KommentarthemaZchn"/>
+    <w:uiPriority w:val="99"/>
+    <w:semiHidden/>
+    <w:unhideWhenUsed/>
+    <w:rsid w:val="00B461B6"/>
+    <w:rPr>
+      <w:b/>
+      <w:bCs/>
+    </w:rPr>
+  </w:style>
+  <w:style w:type="character" w:customStyle="1" w:styleId="KommentarthemaZchn">
+    <w:name w:val="Kommentarthema Zchn"/>
+    <w:basedOn w:val="KommentartextZchn"/>
+    <w:link w:val="Kommentarthema"/>
+    <w:uiPriority w:val="99"/>
+    <w:semiHidden/>
+    <w:rsid w:val="00B461B6"/>
+    <w:rPr>
+      <w:b/>
+      <w:bCs/>
+      <w:sz w:val="20"/>
+      <w:szCs w:val="20"/>
+    </w:rPr>
+  </w:style>
+  <w:style w:type="paragraph" w:styleId="Sprechblasentext">
+    <w:name w:val="Balloon Text"/>
+    <w:basedOn w:val="Standard"/>
+    <w:link w:val="SprechblasentextZchn"/>
+    <w:uiPriority w:val="99"/>
+    <w:semiHidden/>
+    <w:unhideWhenUsed/>
+    <w:rsid w:val="00B461B6"/>
+    <w:pPr>
+      <w:spacing w:after="0" w:line="240" w:lineRule="auto"/>
+    </w:pPr>
+    <w:rPr>
+      <w:rFonts w:ascii="Segoe UI" w:hAnsi="Segoe UI" w:cs="Segoe UI"/>
+      <w:sz w:val="18"/>
+      <w:szCs w:val="18"/>
+    </w:rPr>
+  </w:style>
+  <w:style w:type="character" w:customStyle="1" w:styleId="SprechblasentextZchn">
+    <w:name w:val="Sprechblasentext Zchn"/>
+    <w:basedOn w:val="Absatz-Standardschriftart"/>
+    <w:link w:val="Sprechblasentext"/>
+    <w:uiPriority w:val="99"/>
+    <w:semiHidden/>
+    <w:rsid w:val="00B461B6"/>
+    <w:rPr>
+      <w:rFonts w:ascii="Segoe UI" w:hAnsi="Segoe UI" w:cs="Segoe UI"/>
+      <w:sz w:val="18"/>
+      <w:szCs w:val="18"/>
+    </w:rPr>
+  </w:style>
 </w:styles>
 </file>
 

</xml_diff>

<commit_message>
Revert "Front- Back-end angepasst und Hauptdoku TODO erledigt"
This reverts commit e9d081b5fe9fc47ac185c7ca3378144cc9a23ecd.
</commit_message>
<xml_diff>
--- a/Planung/Front_Back_End.docx
+++ b/Planung/Front_Back_End.docx
@@ -51,6 +51,46 @@
         <w:t xml:space="preserve"> kann. </w:t>
       </w:r>
     </w:p>
+    <w:p>
+      <w:bookmarkStart w:id="0" w:name="_GoBack"/>
+      <w:bookmarkEnd w:id="0"/>
+    </w:p>
+    <w:p>
+      <w:pPr>
+        <w:rPr>
+          <w:b/>
+        </w:rPr>
+      </w:pPr>
+      <w:r>
+        <w:rPr>
+          <w:b/>
+        </w:rPr>
+        <w:t>Login</w:t>
+      </w:r>
+    </w:p>
+    <w:p>
+      <w:r>
+        <w:t>Wenn ein</w:t>
+      </w:r>
+      <w:r>
+        <w:t xml:space="preserve"> Benutzer bereits ein Account hat, kann er mit</w:t>
+      </w:r>
+      <w:r>
+        <w:t xml:space="preserve"> seinem</w:t>
+      </w:r>
+      <w:r>
+        <w:t xml:space="preserve"> Benutzernamen</w:t>
+      </w:r>
+      <w:r>
+        <w:t>1</w:t>
+      </w:r>
+      <w:r>
+        <w:t xml:space="preserve"> und Password sich in </w:t>
+      </w:r>
+      <w:r>
+        <w:t>sein aktuelles Spiel einloggen.</w:t>
+      </w:r>
+    </w:p>
     <w:p/>
     <w:p>
       <w:pPr>
@@ -62,7 +102,7 @@
         <w:rPr>
           <w:b/>
         </w:rPr>
-        <w:t>Login</w:t>
+        <w:t>Account erstellen</w:t>
       </w:r>
     </w:p>
     <w:p>
@@ -70,43 +110,6 @@
         <w:t>Wenn ein</w:t>
       </w:r>
       <w:r>
-        <w:t xml:space="preserve"> Benutzer bereits ein Account hat, kann er mit</w:t>
-      </w:r>
-      <w:r>
-        <w:t xml:space="preserve"> seinem</w:t>
-      </w:r>
-      <w:r>
-        <w:t xml:space="preserve"> Benutzernamen</w:t>
-      </w:r>
-      <w:r>
-        <w:t>1</w:t>
-      </w:r>
-      <w:r>
-        <w:t xml:space="preserve"> und Password sich in </w:t>
-      </w:r>
-      <w:r>
-        <w:t>sein aktuelles Spiel einloggen.</w:t>
-      </w:r>
-    </w:p>
-    <w:p/>
-    <w:p>
-      <w:pPr>
-        <w:rPr>
-          <w:b/>
-        </w:rPr>
-      </w:pPr>
-      <w:r>
-        <w:rPr>
-          <w:b/>
-        </w:rPr>
-        <w:t>Account erstellen</w:t>
-      </w:r>
-    </w:p>
-    <w:p>
-      <w:r>
-        <w:t>Wenn ein</w:t>
-      </w:r>
-      <w:r>
         <w:t xml:space="preserve"> Benutzer keinen gültigen Account hat</w:t>
       </w:r>
       <w:r>
@@ -119,39 +122,7 @@
         <w:t>Registrierung</w:t>
       </w:r>
       <w:r>
-        <w:t xml:space="preserve"> einen </w:t>
-      </w:r>
-      <w:r>
-        <w:t>Token</w:t>
-      </w:r>
-      <w:r>
-        <w:t xml:space="preserve"> eingeben um fortzufahren,</w:t>
-      </w:r>
-      <w:r>
-        <w:t xml:space="preserve"> </w:t>
-      </w:r>
-      <w:proofErr w:type="gramStart"/>
-      <w:r>
-        <w:t>ein</w:t>
-      </w:r>
-      <w:r>
-        <w:t xml:space="preserve"> </w:t>
-      </w:r>
-      <w:r>
-        <w:t>Token</w:t>
-      </w:r>
-      <w:r>
-        <w:t xml:space="preserve"> kann nur von einem Admin erstellt werden</w:t>
-      </w:r>
-      <w:proofErr w:type="gramEnd"/>
-      <w:r>
-        <w:t xml:space="preserve">. Hat der Benutzer einen gültigen </w:t>
-      </w:r>
-      <w:r>
-        <w:t>Token</w:t>
-      </w:r>
-      <w:r>
-        <w:t xml:space="preserve">, dann kann er sich registrieren, in dem er Benutzername1 und Password eingibt. </w:t>
+        <w:t xml:space="preserve"> einen Pin eingeben um fortzufahren, diese Pin kann nur von einem Admin erstellt werden. Hat der Benutzer einen gültigen Pin, dann kann er sich registrieren, in dem er Benutzername1 und Password eingibt. </w:t>
       </w:r>
     </w:p>
     <w:p>
@@ -262,27 +233,7 @@
     <w:p>
       <w:r>
         <w:lastRenderedPageBreak/>
-        <w:t>In den Fortschritt sieht der Benutzer seinen Aktuellen Level</w:t>
-      </w:r>
-      <w:r>
-        <w:t xml:space="preserve"> </w:t>
-      </w:r>
-      <w:commentRangeStart w:id="0"/>
-      <w:r>
-        <w:t>siehe Regelsatz 1</w:t>
-      </w:r>
-      <w:r>
-        <w:t xml:space="preserve"> </w:t>
-      </w:r>
-      <w:commentRangeEnd w:id="0"/>
-      <w:r>
-        <w:rPr>
-          <w:rStyle w:val="Kommentarzeichen"/>
-        </w:rPr>
-        <w:commentReference w:id="0"/>
-      </w:r>
-      <w:r>
-        <w:t>und alle Aufgaben</w:t>
+        <w:t>In den Fortschritt sieht der Benutzer seinen Aktuellen Level und alle Aufgaben</w:t>
       </w:r>
       <w:r>
         <w:t>t</w:t>
@@ -337,7 +288,7 @@
                     </pic:cNvPicPr>
                   </pic:nvPicPr>
                   <pic:blipFill>
-                    <a:blip r:embed="rId11" cstate="print">
+                    <a:blip r:embed="rId8" cstate="print">
                       <a:extLst>
                         <a:ext uri="{28A0092B-C50C-407E-A947-70E740481C1C}">
                           <a14:useLocalDpi xmlns:a14="http://schemas.microsoft.com/office/drawing/2010/main" val="0"/>
@@ -408,7 +359,7 @@
                     </pic:cNvPicPr>
                   </pic:nvPicPr>
                   <pic:blipFill>
-                    <a:blip r:embed="rId12" cstate="print">
+                    <a:blip r:embed="rId9" cstate="print">
                       <a:extLst>
                         <a:ext uri="{28A0092B-C50C-407E-A947-70E740481C1C}">
                           <a14:useLocalDpi xmlns:a14="http://schemas.microsoft.com/office/drawing/2010/main" val="0"/>
@@ -467,7 +418,7 @@
                     </pic:cNvPicPr>
                   </pic:nvPicPr>
                   <pic:blipFill>
-                    <a:blip r:embed="rId13" cstate="print">
+                    <a:blip r:embed="rId10" cstate="print">
                       <a:extLst>
                         <a:ext uri="{28A0092B-C50C-407E-A947-70E740481C1C}">
                           <a14:useLocalDpi xmlns:a14="http://schemas.microsoft.com/office/drawing/2010/main" val="0"/>
@@ -526,7 +477,7 @@
                     </pic:cNvPicPr>
                   </pic:nvPicPr>
                   <pic:blipFill>
-                    <a:blip r:embed="rId14" cstate="print">
+                    <a:blip r:embed="rId11" cstate="print">
                       <a:extLst>
                         <a:ext uri="{28A0092B-C50C-407E-A947-70E740481C1C}">
                           <a14:useLocalDpi xmlns:a14="http://schemas.microsoft.com/office/drawing/2010/main" val="0"/>
@@ -582,7 +533,7 @@
                     </pic:cNvPicPr>
                   </pic:nvPicPr>
                   <pic:blipFill>
-                    <a:blip r:embed="rId15" cstate="print">
+                    <a:blip r:embed="rId12" cstate="print">
                       <a:extLst>
                         <a:ext uri="{28A0092B-C50C-407E-A947-70E740481C1C}">
                           <a14:useLocalDpi xmlns:a14="http://schemas.microsoft.com/office/drawing/2010/main" val="0"/>
@@ -659,19 +610,19 @@
     </w:p>
     <w:p>
       <w:r>
-        <w:t xml:space="preserve">In </w:t>
-      </w:r>
-      <w:r>
-        <w:t>Admin</w:t>
-      </w:r>
-      <w:r>
-        <w:t>-</w:t>
-      </w:r>
-      <w:r>
-        <w:t>Backend</w:t>
-      </w:r>
-      <w:r>
-        <w:t xml:space="preserve"> wird beschreiben wie ein Dozent sich Einloggen oder Registrieren kann. Des Weiteren wird Beschrieben über welche Funktionen Dozent auf der Frontend Seite Navigieren kann. </w:t>
+        <w:t xml:space="preserve">In User-Frontend wird beschreiben wie ein </w:t>
+      </w:r>
+      <w:r>
+        <w:t>Dozent</w:t>
+      </w:r>
+      <w:r>
+        <w:t xml:space="preserve"> sich Einloggen oder Registrieren kann. Des Weiteren wird Beschrieben über welche Funktionen </w:t>
+      </w:r>
+      <w:r>
+        <w:t>Dozent</w:t>
+      </w:r>
+      <w:r>
+        <w:t xml:space="preserve"> auf der Frontend Seite Navigieren kann. </w:t>
       </w:r>
     </w:p>
     <w:p/>
@@ -690,7 +641,19 @@
     </w:p>
     <w:p>
       <w:r>
-        <w:t>Wenn ein Dozent bereits ein Account hat, kann er mit seinem Benutzernamen1 und Password sich einloggen.</w:t>
+        <w:t xml:space="preserve">Wenn ein </w:t>
+      </w:r>
+      <w:r>
+        <w:t>Dozent</w:t>
+      </w:r>
+      <w:r>
+        <w:t xml:space="preserve"> bereits ein Account hat, kann er mit seinem Benutzernamen1 und Password sich</w:t>
+      </w:r>
+      <w:r>
+        <w:t xml:space="preserve"> </w:t>
+      </w:r>
+      <w:r>
+        <w:t>einloggen.</w:t>
       </w:r>
     </w:p>
     <w:p/>
@@ -745,86 +708,12 @@
         <w:rPr>
           <w:b/>
         </w:rPr>
-        <w:t>Admin-</w:t>
-      </w:r>
-      <w:r>
-        <w:rPr>
-          <w:b/>
-        </w:rPr>
-        <w:t>Frontend-Seite</w:t>
-      </w:r>
-    </w:p>
-    <w:p>
-      <w:r>
-        <w:t xml:space="preserve">Nachdem ein Dozent eingeloggt ist kann er </w:t>
-      </w:r>
-      <w:commentRangeStart w:id="1"/>
-      <w:r>
-        <w:t>eine Session erstellen</w:t>
-      </w:r>
-      <w:commentRangeEnd w:id="1"/>
-      <w:r>
-        <w:rPr>
-          <w:rStyle w:val="Kommentarzeichen"/>
-        </w:rPr>
-        <w:commentReference w:id="1"/>
-      </w:r>
-      <w:r>
-        <w:t>. Dafür muss er einen Namen vergeben, Themen auswählen und Anzahl der Aufgaben eingeben.</w:t>
-      </w:r>
-      <w:r>
-        <w:t xml:space="preserve"> Aufgaben werden durch einen Aufgabengenerator generiert </w:t>
-      </w:r>
-      <w:commentRangeStart w:id="2"/>
-      <w:r>
-        <w:t>siehe Aufgabengenerator</w:t>
-      </w:r>
-      <w:commentRangeEnd w:id="2"/>
-      <w:r>
-        <w:rPr>
-          <w:rStyle w:val="Kommentarzeichen"/>
-        </w:rPr>
-        <w:commentReference w:id="2"/>
-      </w:r>
-      <w:r>
-        <w:t>.</w:t>
-      </w:r>
-      <w:r>
-        <w:t xml:space="preserve"> Nachdem eine Session erstellt wurde, </w:t>
-      </w:r>
-      <w:proofErr w:type="gramStart"/>
-      <w:r>
-        <w:t xml:space="preserve">wird diese durch einen </w:t>
-      </w:r>
-      <w:r>
-        <w:t>Token</w:t>
-      </w:r>
-      <w:r>
-        <w:t xml:space="preserve"> gekennzeichnet</w:t>
-      </w:r>
-      <w:proofErr w:type="gramEnd"/>
-      <w:r>
-        <w:t xml:space="preserve">. Mit diesem </w:t>
-      </w:r>
-      <w:r>
-        <w:t>Token</w:t>
-      </w:r>
-      <w:r>
-        <w:t xml:space="preserve"> können sich Benutzer in dieser Session einschreiben.</w:t>
-      </w:r>
-      <w:r>
-        <w:t xml:space="preserve"> Der Zugang zur </w:t>
-      </w:r>
-      <w:proofErr w:type="gramStart"/>
-      <w:r>
-        <w:t>einer Session kann von dem Admin ausgeschaltet werden</w:t>
-      </w:r>
-      <w:proofErr w:type="gramEnd"/>
-      <w:r>
-        <w:t>.</w:t>
-      </w:r>
-      <w:r>
-        <w:t xml:space="preserve"> Der Dozent kann auch zwischen bereits erstellten Sessions wechseln.</w:t>
+        <w:t>Frontend-Seite??</w:t>
+      </w:r>
+    </w:p>
+    <w:p>
+      <w:r>
+        <w:t>Nachdem ein Dozent eingeloggt ist kann er eine Session erstellen. Dafür muss er einen Namen vergeben, Themen auswählen und Anzahl der Aufgaben eingeben. Nachdem eine Session erstellt wurde, wird diese durch einen Pin gekennzeichnet. Mit diesem Pin können sich Benutzer in dieser Session einschreiben. Der Dozent kann auch zwischen bereits erstellten Sessions wechseln.</w:t>
       </w:r>
     </w:p>
     <w:p>
@@ -872,7 +761,7 @@
                     </pic:cNvPicPr>
                   </pic:nvPicPr>
                   <pic:blipFill>
-                    <a:blip r:embed="rId16" cstate="print">
+                    <a:blip r:embed="rId13" cstate="print">
                       <a:extLst>
                         <a:ext uri="{28A0092B-C50C-407E-A947-70E740481C1C}">
                           <a14:useLocalDpi xmlns:a14="http://schemas.microsoft.com/office/drawing/2010/main" val="0"/>
@@ -909,7 +798,10 @@
     <w:p/>
     <w:p>
       <w:r>
-        <w:t>1. Benutzername ist nicht das richtige Name des Benutzers</w:t>
+        <w:t xml:space="preserve">1. </w:t>
+      </w:r>
+      <w:r>
+        <w:t>Benutzername ist nicht das richtige Name des Benutzers</w:t>
       </w:r>
     </w:p>
     <w:sectPr>
@@ -920,122 +812,6 @@
     </w:sectPr>
   </w:body>
 </w:document>
-</file>
-
-<file path=word/comments.xml><?xml version="1.0" encoding="utf-8"?>
-<w:comments xmlns:wpc="http://schemas.microsoft.com/office/word/2010/wordprocessingCanvas" xmlns:cx="http://schemas.microsoft.com/office/drawing/2014/chartex" xmlns:cx1="http://schemas.microsoft.com/office/drawing/2015/9/8/chartex" xmlns:cx2="http://schemas.microsoft.com/office/drawing/2015/10/21/chartex" xmlns:cx3="http://schemas.microsoft.com/office/drawing/2016/5/9/chartex" xmlns:cx4="http://schemas.microsoft.com/office/drawing/2016/5/10/chartex" xmlns:cx5="http://schemas.microsoft.com/office/drawing/2016/5/11/chartex" xmlns:cx6="http://schemas.microsoft.com/office/drawing/2016/5/12/chartex" xmlns:cx7="http://schemas.microsoft.com/office/drawing/2016/5/13/chartex" xmlns:cx8="http://schemas.microsoft.com/office/drawing/2016/5/14/chartex" xmlns:mc="http://schemas.openxmlformats.org/markup-compatibility/2006" xmlns:aink="http://schemas.microsoft.com/office/drawing/2016/ink" xmlns:am3d="http://schemas.microsoft.com/office/drawing/2017/model3d" xmlns:o="urn:schemas-microsoft-com:office:office" xmlns:r="http://schemas.openxmlformats.org/officeDocument/2006/relationships" xmlns:m="http://schemas.openxmlformats.org/officeDocument/2006/math" xmlns:v="urn:schemas-microsoft-com:vml" xmlns:wp14="http://schemas.microsoft.com/office/word/2010/wordprocessingDrawing" xmlns:wp="http://schemas.openxmlformats.org/drawingml/2006/wordprocessingDrawing" xmlns:w10="urn:schemas-microsoft-com:office:word" xmlns:w="http://schemas.openxmlformats.org/wordprocessingml/2006/main" xmlns:w14="http://schemas.microsoft.com/office/word/2010/wordml" xmlns:w15="http://schemas.microsoft.com/office/word/2012/wordml" xmlns:w16cid="http://schemas.microsoft.com/office/word/2016/wordml/cid" xmlns:w16se="http://schemas.microsoft.com/office/word/2015/wordml/symex" xmlns:wpg="http://schemas.microsoft.com/office/word/2010/wordprocessingGroup" xmlns:wpi="http://schemas.microsoft.com/office/word/2010/wordprocessingInk" xmlns:wne="http://schemas.microsoft.com/office/word/2006/wordml" xmlns:wps="http://schemas.microsoft.com/office/word/2010/wordprocessingShape" mc:Ignorable="w14 w15 w16se w16cid wp14">
-  <w:comment w:id="0" w:author="Dzianis Brysiuk" w:date="2018-05-30T06:36:00Z" w:initials="DB">
-    <w:p>
-      <w:pPr>
-        <w:pStyle w:val="Kommentartext"/>
-      </w:pPr>
-      <w:r>
-        <w:rPr>
-          <w:rStyle w:val="Kommentarzeichen"/>
-        </w:rPr>
-        <w:annotationRef/>
-      </w:r>
-      <w:r>
-        <w:t xml:space="preserve">@Noah </w:t>
-      </w:r>
-    </w:p>
-    <w:p>
-      <w:pPr>
-        <w:pStyle w:val="Kommentartext"/>
-      </w:pPr>
-      <w:r>
-        <w:t xml:space="preserve">Sobald in </w:t>
-      </w:r>
-      <w:proofErr w:type="spellStart"/>
-      <w:r>
-        <w:t>Hauptdoku</w:t>
-      </w:r>
-      <w:proofErr w:type="spellEnd"/>
-      <w:r>
-        <w:t xml:space="preserve"> eingefügt wird richtigen Verweis erstellen</w:t>
-      </w:r>
-    </w:p>
-  </w:comment>
-  <w:comment w:id="1" w:author="Dzianis Brysiuk" w:date="2018-05-30T06:34:00Z" w:initials="DB">
-    <w:p>
-      <w:pPr>
-        <w:pStyle w:val="Kommentartext"/>
-      </w:pPr>
-      <w:r>
-        <w:rPr>
-          <w:rStyle w:val="Kommentarzeichen"/>
-        </w:rPr>
-        <w:annotationRef/>
-      </w:r>
-      <w:r>
-        <w:t xml:space="preserve">@Noah </w:t>
-      </w:r>
-    </w:p>
-    <w:p>
-      <w:pPr>
-        <w:pStyle w:val="Kommentartext"/>
-      </w:pPr>
-      <w:proofErr w:type="gramStart"/>
-      <w:r>
-        <w:t>Muss beschrieben werden</w:t>
-      </w:r>
-      <w:proofErr w:type="gramEnd"/>
-      <w:r>
-        <w:t xml:space="preserve"> was eine Session ist?</w:t>
-      </w:r>
-    </w:p>
-  </w:comment>
-  <w:comment w:id="2" w:author="Dzianis Brysiuk" w:date="2018-05-30T06:36:00Z" w:initials="DB">
-    <w:p>
-      <w:pPr>
-        <w:pStyle w:val="Kommentartext"/>
-      </w:pPr>
-      <w:r>
-        <w:rPr>
-          <w:rStyle w:val="Kommentarzeichen"/>
-        </w:rPr>
-        <w:annotationRef/>
-      </w:r>
-      <w:r>
-        <w:t xml:space="preserve">@Noah </w:t>
-      </w:r>
-    </w:p>
-    <w:p>
-      <w:pPr>
-        <w:pStyle w:val="Kommentartext"/>
-      </w:pPr>
-      <w:bookmarkStart w:id="3" w:name="_GoBack"/>
-      <w:bookmarkEnd w:id="3"/>
-      <w:r>
-        <w:t xml:space="preserve">Sobald in </w:t>
-      </w:r>
-      <w:proofErr w:type="spellStart"/>
-      <w:r>
-        <w:t>Hauptdoku</w:t>
-      </w:r>
-      <w:proofErr w:type="spellEnd"/>
-      <w:r>
-        <w:t xml:space="preserve"> eingefügt wird richtigen Verweis erstellen</w:t>
-      </w:r>
-    </w:p>
-  </w:comment>
-</w:comments>
-</file>
-
-<file path=word/commentsExtended.xml><?xml version="1.0" encoding="utf-8"?>
-<w15:commentsEx xmlns:wpc="http://schemas.microsoft.com/office/word/2010/wordprocessingCanvas" xmlns:cx="http://schemas.microsoft.com/office/drawing/2014/chartex" xmlns:cx1="http://schemas.microsoft.com/office/drawing/2015/9/8/chartex" xmlns:cx2="http://schemas.microsoft.com/office/drawing/2015/10/21/chartex" xmlns:cx3="http://schemas.microsoft.com/office/drawing/2016/5/9/chartex" xmlns:cx4="http://schemas.microsoft.com/office/drawing/2016/5/10/chartex" xmlns:cx5="http://schemas.microsoft.com/office/drawing/2016/5/11/chartex" xmlns:cx6="http://schemas.microsoft.com/office/drawing/2016/5/12/chartex" xmlns:cx7="http://schemas.microsoft.com/office/drawing/2016/5/13/chartex" xmlns:cx8="http://schemas.microsoft.com/office/drawing/2016/5/14/chartex" xmlns:mc="http://schemas.openxmlformats.org/markup-compatibility/2006" xmlns:aink="http://schemas.microsoft.com/office/drawing/2016/ink" xmlns:am3d="http://schemas.microsoft.com/office/drawing/2017/model3d" xmlns:o="urn:schemas-microsoft-com:office:office" xmlns:r="http://schemas.openxmlformats.org/officeDocument/2006/relationships" xmlns:m="http://schemas.openxmlformats.org/officeDocument/2006/math" xmlns:v="urn:schemas-microsoft-com:vml" xmlns:wp14="http://schemas.microsoft.com/office/word/2010/wordprocessingDrawing" xmlns:wp="http://schemas.openxmlformats.org/drawingml/2006/wordprocessingDrawing" xmlns:w10="urn:schemas-microsoft-com:office:word" xmlns:w="http://schemas.openxmlformats.org/wordprocessingml/2006/main" xmlns:w14="http://schemas.microsoft.com/office/word/2010/wordml" xmlns:w15="http://schemas.microsoft.com/office/word/2012/wordml" xmlns:w16cid="http://schemas.microsoft.com/office/word/2016/wordml/cid" xmlns:w16se="http://schemas.microsoft.com/office/word/2015/wordml/symex" xmlns:wpg="http://schemas.microsoft.com/office/word/2010/wordprocessingGroup" xmlns:wpi="http://schemas.microsoft.com/office/word/2010/wordprocessingInk" xmlns:wne="http://schemas.microsoft.com/office/word/2006/wordml" xmlns:wps="http://schemas.microsoft.com/office/word/2010/wordprocessingShape" mc:Ignorable="w14 w15 w16se w16cid wp14">
-  <w15:commentEx w15:paraId="30033308" w15:done="0"/>
-  <w15:commentEx w15:paraId="5696117E" w15:done="0"/>
-  <w15:commentEx w15:paraId="25C00E73" w15:done="0"/>
-</w15:commentsEx>
-</file>
-
-<file path=word/commentsIds.xml><?xml version="1.0" encoding="utf-8"?>
-<w16cid:commentsIds xmlns:wpc="http://schemas.microsoft.com/office/word/2010/wordprocessingCanvas" xmlns:cx="http://schemas.microsoft.com/office/drawing/2014/chartex" xmlns:cx1="http://schemas.microsoft.com/office/drawing/2015/9/8/chartex" xmlns:cx2="http://schemas.microsoft.com/office/drawing/2015/10/21/chartex" xmlns:cx3="http://schemas.microsoft.com/office/drawing/2016/5/9/chartex" xmlns:cx4="http://schemas.microsoft.com/office/drawing/2016/5/10/chartex" xmlns:cx5="http://schemas.microsoft.com/office/drawing/2016/5/11/chartex" xmlns:cx6="http://schemas.microsoft.com/office/drawing/2016/5/12/chartex" xmlns:cx7="http://schemas.microsoft.com/office/drawing/2016/5/13/chartex" xmlns:cx8="http://schemas.microsoft.com/office/drawing/2016/5/14/chartex" xmlns:mc="http://schemas.openxmlformats.org/markup-compatibility/2006" xmlns:aink="http://schemas.microsoft.com/office/drawing/2016/ink" xmlns:am3d="http://schemas.microsoft.com/office/drawing/2017/model3d" xmlns:o="urn:schemas-microsoft-com:office:office" xmlns:r="http://schemas.openxmlformats.org/officeDocument/2006/relationships" xmlns:m="http://schemas.openxmlformats.org/officeDocument/2006/math" xmlns:v="urn:schemas-microsoft-com:vml" xmlns:wp14="http://schemas.microsoft.com/office/word/2010/wordprocessingDrawing" xmlns:wp="http://schemas.openxmlformats.org/drawingml/2006/wordprocessingDrawing" xmlns:w10="urn:schemas-microsoft-com:office:word" xmlns:w="http://schemas.openxmlformats.org/wordprocessingml/2006/main" xmlns:w14="http://schemas.microsoft.com/office/word/2010/wordml" xmlns:w15="http://schemas.microsoft.com/office/word/2012/wordml" xmlns:w16cid="http://schemas.microsoft.com/office/word/2016/wordml/cid" xmlns:w16se="http://schemas.microsoft.com/office/word/2015/wordml/symex" xmlns:wpg="http://schemas.microsoft.com/office/word/2010/wordprocessingGroup" xmlns:wpi="http://schemas.microsoft.com/office/word/2010/wordprocessingInk" xmlns:wne="http://schemas.microsoft.com/office/word/2006/wordml" xmlns:wps="http://schemas.microsoft.com/office/word/2010/wordprocessingShape" mc:Ignorable="w14 w15 w16se w16cid wp14">
-  <w16cid:commentId w16cid:paraId="30033308" w16cid:durableId="1EB8C4DF"/>
-  <w16cid:commentId w16cid:paraId="5696117E" w16cid:durableId="1EB8C476"/>
-  <w16cid:commentId w16cid:paraId="25C00E73" w16cid:durableId="1EB8C50B"/>
-</w16cid:commentsIds>
 </file>
 
 <file path=word/endnotes.xml><?xml version="1.0" encoding="utf-8"?>
@@ -1207,14 +983,6 @@
     <w:abstractNumId w:val="0"/>
   </w:num>
 </w:numbering>
-</file>
-
-<file path=word/people.xml><?xml version="1.0" encoding="utf-8"?>
-<w15:people xmlns:wpc="http://schemas.microsoft.com/office/word/2010/wordprocessingCanvas" xmlns:cx="http://schemas.microsoft.com/office/drawing/2014/chartex" xmlns:cx1="http://schemas.microsoft.com/office/drawing/2015/9/8/chartex" xmlns:cx2="http://schemas.microsoft.com/office/drawing/2015/10/21/chartex" xmlns:cx3="http://schemas.microsoft.com/office/drawing/2016/5/9/chartex" xmlns:cx4="http://schemas.microsoft.com/office/drawing/2016/5/10/chartex" xmlns:cx5="http://schemas.microsoft.com/office/drawing/2016/5/11/chartex" xmlns:cx6="http://schemas.microsoft.com/office/drawing/2016/5/12/chartex" xmlns:cx7="http://schemas.microsoft.com/office/drawing/2016/5/13/chartex" xmlns:cx8="http://schemas.microsoft.com/office/drawing/2016/5/14/chartex" xmlns:mc="http://schemas.openxmlformats.org/markup-compatibility/2006" xmlns:aink="http://schemas.microsoft.com/office/drawing/2016/ink" xmlns:am3d="http://schemas.microsoft.com/office/drawing/2017/model3d" xmlns:o="urn:schemas-microsoft-com:office:office" xmlns:r="http://schemas.openxmlformats.org/officeDocument/2006/relationships" xmlns:m="http://schemas.openxmlformats.org/officeDocument/2006/math" xmlns:v="urn:schemas-microsoft-com:vml" xmlns:wp14="http://schemas.microsoft.com/office/word/2010/wordprocessingDrawing" xmlns:wp="http://schemas.openxmlformats.org/drawingml/2006/wordprocessingDrawing" xmlns:w10="urn:schemas-microsoft-com:office:word" xmlns:w="http://schemas.openxmlformats.org/wordprocessingml/2006/main" xmlns:w14="http://schemas.microsoft.com/office/word/2010/wordml" xmlns:w15="http://schemas.microsoft.com/office/word/2012/wordml" xmlns:w16cid="http://schemas.microsoft.com/office/word/2016/wordml/cid" xmlns:w16se="http://schemas.microsoft.com/office/word/2015/wordml/symex" xmlns:wpg="http://schemas.microsoft.com/office/word/2010/wordprocessingGroup" xmlns:wpi="http://schemas.microsoft.com/office/word/2010/wordprocessingInk" xmlns:wne="http://schemas.microsoft.com/office/word/2006/wordml" xmlns:wps="http://schemas.microsoft.com/office/word/2010/wordprocessingShape" mc:Ignorable="w14 w15 w16se w16cid wp14">
-  <w15:person w15:author="Dzianis Brysiuk">
-    <w15:presenceInfo w15:providerId="AD" w15:userId="S-1-5-21-2642871635-4013223849-531560340-1001"/>
-  </w15:person>
-</w15:people>
 </file>
 
 <file path=word/styles.xml><?xml version="1.0" encoding="utf-8"?>
@@ -1697,104 +1465,6 @@
     <w:uiPriority w:val="99"/>
     <w:rsid w:val="003D3AC1"/>
   </w:style>
-  <w:style w:type="character" w:styleId="Kommentarzeichen">
-    <w:name w:val="annotation reference"/>
-    <w:basedOn w:val="Absatz-Standardschriftart"/>
-    <w:uiPriority w:val="99"/>
-    <w:semiHidden/>
-    <w:unhideWhenUsed/>
-    <w:rsid w:val="00B461B6"/>
-    <w:rPr>
-      <w:sz w:val="16"/>
-      <w:szCs w:val="16"/>
-    </w:rPr>
-  </w:style>
-  <w:style w:type="paragraph" w:styleId="Kommentartext">
-    <w:name w:val="annotation text"/>
-    <w:basedOn w:val="Standard"/>
-    <w:link w:val="KommentartextZchn"/>
-    <w:uiPriority w:val="99"/>
-    <w:semiHidden/>
-    <w:unhideWhenUsed/>
-    <w:rsid w:val="00B461B6"/>
-    <w:pPr>
-      <w:spacing w:line="240" w:lineRule="auto"/>
-    </w:pPr>
-    <w:rPr>
-      <w:sz w:val="20"/>
-      <w:szCs w:val="20"/>
-    </w:rPr>
-  </w:style>
-  <w:style w:type="character" w:customStyle="1" w:styleId="KommentartextZchn">
-    <w:name w:val="Kommentartext Zchn"/>
-    <w:basedOn w:val="Absatz-Standardschriftart"/>
-    <w:link w:val="Kommentartext"/>
-    <w:uiPriority w:val="99"/>
-    <w:semiHidden/>
-    <w:rsid w:val="00B461B6"/>
-    <w:rPr>
-      <w:sz w:val="20"/>
-      <w:szCs w:val="20"/>
-    </w:rPr>
-  </w:style>
-  <w:style w:type="paragraph" w:styleId="Kommentarthema">
-    <w:name w:val="annotation subject"/>
-    <w:basedOn w:val="Kommentartext"/>
-    <w:next w:val="Kommentartext"/>
-    <w:link w:val="KommentarthemaZchn"/>
-    <w:uiPriority w:val="99"/>
-    <w:semiHidden/>
-    <w:unhideWhenUsed/>
-    <w:rsid w:val="00B461B6"/>
-    <w:rPr>
-      <w:b/>
-      <w:bCs/>
-    </w:rPr>
-  </w:style>
-  <w:style w:type="character" w:customStyle="1" w:styleId="KommentarthemaZchn">
-    <w:name w:val="Kommentarthema Zchn"/>
-    <w:basedOn w:val="KommentartextZchn"/>
-    <w:link w:val="Kommentarthema"/>
-    <w:uiPriority w:val="99"/>
-    <w:semiHidden/>
-    <w:rsid w:val="00B461B6"/>
-    <w:rPr>
-      <w:b/>
-      <w:bCs/>
-      <w:sz w:val="20"/>
-      <w:szCs w:val="20"/>
-    </w:rPr>
-  </w:style>
-  <w:style w:type="paragraph" w:styleId="Sprechblasentext">
-    <w:name w:val="Balloon Text"/>
-    <w:basedOn w:val="Standard"/>
-    <w:link w:val="SprechblasentextZchn"/>
-    <w:uiPriority w:val="99"/>
-    <w:semiHidden/>
-    <w:unhideWhenUsed/>
-    <w:rsid w:val="00B461B6"/>
-    <w:pPr>
-      <w:spacing w:after="0" w:line="240" w:lineRule="auto"/>
-    </w:pPr>
-    <w:rPr>
-      <w:rFonts w:ascii="Segoe UI" w:hAnsi="Segoe UI" w:cs="Segoe UI"/>
-      <w:sz w:val="18"/>
-      <w:szCs w:val="18"/>
-    </w:rPr>
-  </w:style>
-  <w:style w:type="character" w:customStyle="1" w:styleId="SprechblasentextZchn">
-    <w:name w:val="Sprechblasentext Zchn"/>
-    <w:basedOn w:val="Absatz-Standardschriftart"/>
-    <w:link w:val="Sprechblasentext"/>
-    <w:uiPriority w:val="99"/>
-    <w:semiHidden/>
-    <w:rsid w:val="00B461B6"/>
-    <w:rPr>
-      <w:rFonts w:ascii="Segoe UI" w:hAnsi="Segoe UI" w:cs="Segoe UI"/>
-      <w:sz w:val="18"/>
-      <w:szCs w:val="18"/>
-    </w:rPr>
-  </w:style>
 </w:styles>
 </file>
 

</xml_diff>